<commit_message>
Examples slit | shortcut for distance in OpticalElement() | Better plot of intensity
</commit_message>
<xml_diff>
--- a/Metrology/FERMI/Best/Notice about orientation.docx
+++ b/Metrology/FERMI/Best/Notice about orientation.docx
@@ -9,7 +9,12 @@
         </w:rPr>
       </w:pPr>
       <w:r>
-        <w:t xml:space="preserve">Questo documento serve per verificare che le deformate degli specchi vengano interpretate col segno corretto. In pratica, dato il grafico di una deformata, la questione è se </w:t>
+        <w:t>Questo documento serve per verificare che le deformate degli specchi vengano interpretate col segno corretto. In pratica, dato il grafico di una d</w:t>
+      </w:r>
+      <w:bookmarkStart w:id="0" w:name="_GoBack"/>
+      <w:bookmarkEnd w:id="0"/>
+      <w:r>
+        <w:t xml:space="preserve">eformata, la questione è se </w:t>
       </w:r>
       <w:r>
         <w:rPr>
@@ -215,10 +220,12 @@
       <w:r>
         <w:rPr>
           <w:b/>
+          <w:noProof/>
         </w:rPr>
+        <w:lastRenderedPageBreak/>
         <w:drawing>
           <wp:inline distT="0" distB="0" distL="0" distR="0" wp14:anchorId="6DAC540A" wp14:editId="2AA42362">
-            <wp:extent cx="2067339" cy="1374618"/>
+            <wp:extent cx="3872285" cy="2574764"/>
             <wp:effectExtent l="0" t="0" r="0" b="0"/>
             <wp:docPr id="18" name="Picture 18"/>
             <wp:cNvGraphicFramePr>
@@ -240,7 +247,7 @@
                   <pic:spPr>
                     <a:xfrm>
                       <a:off x="0" y="0"/>
-                      <a:ext cx="2086253" cy="1387194"/>
+                      <a:ext cx="3922244" cy="2607983"/>
                     </a:xfrm>
                     <a:prstGeom prst="rect">
                       <a:avLst/>
@@ -283,7 +290,6 @@
         <w:rPr>
           <w:b/>
         </w:rPr>
-        <w:lastRenderedPageBreak/>
         <w:t>NOTA</w:t>
       </w:r>
       <w:r>
@@ -400,6 +406,10 @@
     </w:p>
     <w:p>
       <w:r>
+        <w:rPr>
+          <w:noProof/>
+        </w:rPr>
+        <w:lastRenderedPageBreak/>
         <w:drawing>
           <wp:inline distT="0" distB="0" distL="0" distR="0" wp14:anchorId="6E5F8ECD" wp14:editId="6835AC1B">
             <wp:extent cx="5744377" cy="3381847"/>
@@ -459,7 +469,9 @@
         </w:pBdr>
       </w:pPr>
       <w:r>
-        <w:lastRenderedPageBreak/>
+        <w:rPr>
+          <w:noProof/>
+        </w:rPr>
         <w:drawing>
           <wp:inline distT="0" distB="0" distL="0" distR="0" wp14:anchorId="59C8DBFD" wp14:editId="70D61009">
             <wp:extent cx="4467849" cy="2457793"/>
@@ -510,8 +522,6 @@
           <w:bottom w:val="single" w:sz="6" w:space="1" w:color="auto"/>
         </w:pBdr>
       </w:pPr>
-      <w:bookmarkStart w:id="0" w:name="_GoBack"/>
-      <w:bookmarkEnd w:id="0"/>
     </w:p>
     <w:p>
       <w:pPr>
@@ -535,6 +545,10 @@
         </w:pBdr>
       </w:pPr>
       <w:r>
+        <w:rPr>
+          <w:noProof/>
+        </w:rPr>
+        <w:lastRenderedPageBreak/>
         <w:drawing>
           <wp:inline distT="0" distB="0" distL="0" distR="0" wp14:anchorId="7C2794EB" wp14:editId="6E5A297B">
             <wp:extent cx="4448796" cy="2638793"/>
@@ -592,7 +606,6 @@
         <w:rPr>
           <w:noProof/>
         </w:rPr>
-        <w:lastRenderedPageBreak/>
         <w:drawing>
           <wp:inline distT="0" distB="0" distL="0" distR="0" wp14:anchorId="6E4D2F5F" wp14:editId="221F333E">
             <wp:extent cx="4572000" cy="2743200"/>
@@ -638,6 +651,10 @@
         </w:pBdr>
       </w:pPr>
       <w:r>
+        <w:rPr>
+          <w:noProof/>
+        </w:rPr>
+        <w:lastRenderedPageBreak/>
         <w:drawing>
           <wp:inline distT="0" distB="0" distL="0" distR="0" wp14:anchorId="0C95452F" wp14:editId="707DBC31">
             <wp:extent cx="4429743" cy="2705478"/>

</xml_diff>